<commit_message>
new analysis and simluations
</commit_message>
<xml_diff>
--- a/Concept/NoiseStrike Diary.docx
+++ b/Concept/NoiseStrike Diary.docx
@@ -3,8 +3,13 @@
 <w:document xmlns:wpc="http://schemas.microsoft.com/office/word/2010/wordprocessingCanvas" xmlns:cx="http://schemas.microsoft.com/office/drawing/2014/chartex" xmlns:cx1="http://schemas.microsoft.com/office/drawing/2015/9/8/chartex" xmlns:cx2="http://schemas.microsoft.com/office/drawing/2015/10/21/chartex" xmlns:cx3="http://schemas.microsoft.com/office/drawing/2016/5/9/chartex" xmlns:cx4="http://schemas.microsoft.com/office/drawing/2016/5/10/chartex" xmlns:cx5="http://schemas.microsoft.com/office/drawing/2016/5/11/chartex" xmlns:cx6="http://schemas.microsoft.com/office/drawing/2016/5/12/chartex" xmlns:cx7="http://schemas.microsoft.com/office/drawing/2016/5/13/chartex" xmlns:cx8="http://schemas.microsoft.com/office/drawing/2016/5/14/chartex" xmlns:mc="http://schemas.openxmlformats.org/markup-compatibility/2006" xmlns:aink="http://schemas.microsoft.com/office/drawing/2016/ink" xmlns:am3d="http://schemas.microsoft.com/office/drawing/2017/model3d" xmlns:o="urn:schemas-microsoft-com:office:office" xmlns:r="http://schemas.openxmlformats.org/officeDocument/2006/relationships" xmlns:m="http://schemas.openxmlformats.org/officeDocument/2006/math" xmlns:v="urn:schemas-microsoft-com:vml" xmlns:wp14="http://schemas.microsoft.com/office/word/2010/wordprocessingDrawing" xmlns:wp="http://schemas.openxmlformats.org/drawingml/2006/wordprocessingDrawing" xmlns:w10="urn:schemas-microsoft-com:office:word" xmlns:w="http://schemas.openxmlformats.org/wordprocessingml/2006/main" xmlns:w14="http://schemas.microsoft.com/office/word/2010/wordml" xmlns:w15="http://schemas.microsoft.com/office/word/2012/wordml" xmlns:w16cex="http://schemas.microsoft.com/office/word/2018/wordml/cex" xmlns:w16cid="http://schemas.microsoft.com/office/word/2016/wordml/cid" xmlns:w16="http://schemas.microsoft.com/office/word/2018/wordml" xmlns:w16se="http://schemas.microsoft.com/office/word/2015/wordml/symex" xmlns:wpg="http://schemas.microsoft.com/office/word/2010/wordprocessingGroup" xmlns:wpi="http://schemas.microsoft.com/office/word/2010/wordprocessingInk" xmlns:wne="http://schemas.microsoft.com/office/word/2006/wordml" xmlns:wps="http://schemas.microsoft.com/office/word/2010/wordprocessingShape" mc:Ignorable="w14 w15 w16se w16cid w16 w16cex wp14">
   <w:body>
     <w:p>
-      <w:r>
-        <w:t>NoiseStrike Diary</w:t>
+      <w:proofErr w:type="spellStart"/>
+      <w:r>
+        <w:t>NoiseStrike</w:t>
+      </w:r>
+      <w:proofErr w:type="spellEnd"/>
+      <w:r>
+        <w:t xml:space="preserve"> Diary</w:t>
       </w:r>
     </w:p>
     <w:p/>
@@ -51,7 +56,15 @@
         <w:t>predictive signals during item recognition decisions</w:t>
       </w:r>
       <w:r>
-        <w:t xml:space="preserve"> Guidotti et al 2020, Brain Structure and Function</w:t>
+        <w:t xml:space="preserve"> </w:t>
+      </w:r>
+      <w:proofErr w:type="spellStart"/>
+      <w:r>
+        <w:t>Guidotti</w:t>
+      </w:r>
+      <w:proofErr w:type="spellEnd"/>
+      <w:r>
+        <w:t xml:space="preserve"> et al 2020, Brain Structure and Function</w:t>
       </w:r>
     </w:p>
     <w:p>
@@ -120,18 +133,19 @@
     </w:p>
     <w:p>
       <w:r>
-        <w:t xml:space="preserve">What I need next is a model than translates the certainties, CoMs into reaction times. </w:t>
-      </w:r>
-      <w:r>
-        <w:br/>
-      </w:r>
-      <w:proofErr w:type="gramStart"/>
-      <w:r>
-        <w:t>I’d</w:t>
-      </w:r>
-      <w:proofErr w:type="gramEnd"/>
-      <w:r>
-        <w:t xml:space="preserve"> like to implement a drift diffusion model with 3 different assumptions:</w:t>
+        <w:t xml:space="preserve">What I need next is a model than translates the certainties, </w:t>
+      </w:r>
+      <w:proofErr w:type="spellStart"/>
+      <w:r>
+        <w:t>CoMs</w:t>
+      </w:r>
+      <w:proofErr w:type="spellEnd"/>
+      <w:r>
+        <w:t xml:space="preserve"> into reaction times. </w:t>
+      </w:r>
+      <w:r>
+        <w:br/>
+        <w:t>I’d like to implement a drift diffusion model with 3 different assumptions:</w:t>
       </w:r>
     </w:p>
     <w:p>
@@ -167,8 +181,13 @@
         </w:numPr>
       </w:pPr>
       <w:r>
-        <w:t>The slope is set and updated only after a CoM</w:t>
-      </w:r>
+        <w:t xml:space="preserve">The slope is set and updated only after a </w:t>
+      </w:r>
+      <w:proofErr w:type="spellStart"/>
+      <w:r>
+        <w:t>CoM</w:t>
+      </w:r>
+      <w:proofErr w:type="spellEnd"/>
     </w:p>
     <w:p>
       <w:r>
@@ -177,15 +196,7 @@
     </w:p>
     <w:p>
       <w:r>
-        <w:t xml:space="preserve">Attacker is now flying </w:t>
-      </w:r>
-      <w:proofErr w:type="gramStart"/>
-      <w:r>
-        <w:t>straight,</w:t>
-      </w:r>
-      <w:proofErr w:type="gramEnd"/>
-      <w:r>
-        <w:t xml:space="preserve"> trial starts with key press and a response requires hitting the screen.</w:t>
+        <w:t>Attacker is now flying straight, trial starts with key press and a response requires hitting the screen.</w:t>
       </w:r>
     </w:p>
     <w:p>
@@ -216,7 +227,23 @@
     <w:p/>
     <w:p>
       <w:r>
-        <w:t xml:space="preserve">Paper of the Week: Miriam Spering and Montagnini: Do we track what we see? </w:t>
+        <w:t xml:space="preserve">Paper of the Week: Miriam </w:t>
+      </w:r>
+      <w:proofErr w:type="spellStart"/>
+      <w:r>
+        <w:t>Spering</w:t>
+      </w:r>
+      <w:proofErr w:type="spellEnd"/>
+      <w:r>
+        <w:t xml:space="preserve"> and </w:t>
+      </w:r>
+      <w:proofErr w:type="spellStart"/>
+      <w:r>
+        <w:t>Montagnini</w:t>
+      </w:r>
+      <w:proofErr w:type="spellEnd"/>
+      <w:r>
+        <w:t xml:space="preserve">: Do we track what we see? </w:t>
       </w:r>
       <w:r>
         <w:br/>
@@ -226,15 +253,7 @@
       </w:r>
       <w:r>
         <w:lastRenderedPageBreak/>
-        <w:t xml:space="preserve">is better than human perception, we track things that we </w:t>
-      </w:r>
-      <w:proofErr w:type="gramStart"/>
-      <w:r>
-        <w:t>don’t</w:t>
-      </w:r>
-      <w:proofErr w:type="gramEnd"/>
-      <w:r>
-        <w:t xml:space="preserve"> perceive, pursuit precedes </w:t>
+        <w:t xml:space="preserve">is better than human perception, we track things that we don’t perceive, pursuit precedes </w:t>
       </w:r>
       <w:r>
         <w:t>perception of motion. Some effects i.e. the oblique effect have been found in both pursuit and perception and illusory motion can also be tracked. This speaks for a common mechanism underlying pursuit and perception of moving objects (maybe M4).</w:t>
@@ -258,7 +277,23 @@
     </w:p>
     <w:p>
       <w:r>
-        <w:t>Got a new EyeLink system, is set tup, works, for documentation see Eyelink Setup Document.</w:t>
+        <w:t xml:space="preserve">Got a new </w:t>
+      </w:r>
+      <w:proofErr w:type="spellStart"/>
+      <w:r>
+        <w:t>EyeLink</w:t>
+      </w:r>
+      <w:proofErr w:type="spellEnd"/>
+      <w:r>
+        <w:t xml:space="preserve"> system, is set tup, works, for documentation see </w:t>
+      </w:r>
+      <w:proofErr w:type="spellStart"/>
+      <w:r>
+        <w:t>Eyelink</w:t>
+      </w:r>
+      <w:proofErr w:type="spellEnd"/>
+      <w:r>
+        <w:t xml:space="preserve"> Setup Document.</w:t>
       </w:r>
       <w:r>
         <w:br/>
@@ -281,15 +316,7 @@
         <w:t xml:space="preserve">odel 1 </w:t>
       </w:r>
       <w:r>
-        <w:t xml:space="preserve">achieves higher performance on the simulated data than models 2 and </w:t>
-      </w:r>
-      <w:proofErr w:type="gramStart"/>
-      <w:r>
-        <w:t>3, but</w:t>
-      </w:r>
-      <w:proofErr w:type="gramEnd"/>
-      <w:r>
-        <w:t xml:space="preserve"> depends a lot on how conservative the decision criterion is</w:t>
+        <w:t>achieves higher performance on the simulated data than models 2 and 3, but depends a lot on how conservative the decision criterion is</w:t>
       </w:r>
       <w:r>
         <w:t>.</w:t>
@@ -328,20 +355,28 @@
         <w:t xml:space="preserve">What I read this week: </w:t>
       </w:r>
       <w:r>
-        <w:t>Liston, Krauzlis, Shared Decision Signals explain performance and timing of pursuit and saccadic eye movements</w:t>
-      </w:r>
-    </w:p>
-    <w:p>
-      <w:r>
-        <w:t xml:space="preserve">Finding: Speed-Accuracy Trade off is comparable for 2 movement types but they are time-shifted. This could be explained by a </w:t>
-      </w:r>
-      <w:proofErr w:type="gramStart"/>
-      <w:r>
-        <w:t>decision making</w:t>
-      </w:r>
-      <w:proofErr w:type="gramEnd"/>
-      <w:r>
-        <w:t xml:space="preserve"> signal that is shared but informs the movement at different thresho</w:t>
+        <w:t xml:space="preserve">Liston, </w:t>
+      </w:r>
+      <w:proofErr w:type="spellStart"/>
+      <w:r>
+        <w:t>Krauzlis</w:t>
+      </w:r>
+      <w:proofErr w:type="spellEnd"/>
+      <w:r>
+        <w:t>, Shared Decision Signals explain performance and timing of pursuit and saccadic eye movements</w:t>
+      </w:r>
+    </w:p>
+    <w:p>
+      <w:r>
+        <w:t xml:space="preserve">Finding: Speed-Accuracy </w:t>
+      </w:r>
+      <w:proofErr w:type="spellStart"/>
+      <w:r>
+        <w:t>Trade off</w:t>
+      </w:r>
+      <w:proofErr w:type="spellEnd"/>
+      <w:r>
+        <w:t xml:space="preserve"> is comparable for 2 movement types but they are time-shifted. This could be explained by a decision making signal that is shared but informs the movement at different thresho</w:t>
       </w:r>
       <w:r>
         <w:t>l</w:t>
@@ -360,17 +395,33 @@
     </w:p>
     <w:p>
       <w:r>
-        <w:t>Who I talked to: Alexander Goettker and Philipp Kreyenmeyer</w:t>
-      </w:r>
-      <w:r>
-        <w:br/>
-        <w:t xml:space="preserve">Thoughts: check omnipause neurons (gunnar bloom), maybe they “decide” at which threshold information is </w:t>
-      </w:r>
-      <w:proofErr w:type="gramStart"/>
-      <w:r>
-        <w:t>forwarded</w:t>
-      </w:r>
-      <w:proofErr w:type="gramEnd"/>
+        <w:t xml:space="preserve">Who I talked to: Alexander </w:t>
+      </w:r>
+      <w:proofErr w:type="spellStart"/>
+      <w:r>
+        <w:t>Goettker</w:t>
+      </w:r>
+      <w:proofErr w:type="spellEnd"/>
+      <w:r>
+        <w:t xml:space="preserve"> and Philipp </w:t>
+      </w:r>
+      <w:proofErr w:type="spellStart"/>
+      <w:r>
+        <w:t>Kreyenmeyer</w:t>
+      </w:r>
+      <w:proofErr w:type="spellEnd"/>
+      <w:r>
+        <w:br/>
+        <w:t>Thoughts: check omnipause neurons (</w:t>
+      </w:r>
+      <w:proofErr w:type="spellStart"/>
+      <w:r>
+        <w:t>gunnar</w:t>
+      </w:r>
+      <w:proofErr w:type="spellEnd"/>
+      <w:r>
+        <w:t xml:space="preserve"> bloom), maybe they “decide” at which threshold information is forwarded</w:t>
+      </w:r>
     </w:p>
     <w:p>
       <w:r>
@@ -378,8 +429,13 @@
       </w:r>
     </w:p>
     <w:p>
-      <w:r>
-        <w:t>Lisberger/gain control seems to be an important framework</w:t>
+      <w:proofErr w:type="spellStart"/>
+      <w:r>
+        <w:t>Lisberger</w:t>
+      </w:r>
+      <w:proofErr w:type="spellEnd"/>
+      <w:r>
+        <w:t>/gain control seems to be an important framework</w:t>
       </w:r>
     </w:p>
     <w:p/>
@@ -393,7 +449,15 @@
     </w:p>
     <w:p>
       <w:r>
-        <w:t>What I found: upper right part of screen seems to have shorter movement durations (80 ms difference between fast and slow reaches), and right side of the screen has faster reaction times.</w:t>
+        <w:t xml:space="preserve">What I found: upper right part of screen seems to have shorter movement durations (80 </w:t>
+      </w:r>
+      <w:proofErr w:type="spellStart"/>
+      <w:r>
+        <w:t>ms</w:t>
+      </w:r>
+      <w:proofErr w:type="spellEnd"/>
+      <w:r>
+        <w:t xml:space="preserve"> difference between fast and slow reaches), and right side of the screen has faster reaction times.</w:t>
       </w:r>
     </w:p>
     <w:p>
@@ -402,15 +466,7 @@
         <w:t>What I also coded: Drift diffusions with 3 different models, model 1 strongly depends on the threshold</w:t>
       </w:r>
       <w:r>
-        <w:t xml:space="preserve">. Model 2 (many stops) outperforms model 3 (few stops) which seems counter intuitive, but also these models </w:t>
-      </w:r>
-      <w:proofErr w:type="gramStart"/>
-      <w:r>
-        <w:t>aren’t</w:t>
-      </w:r>
-      <w:proofErr w:type="gramEnd"/>
-      <w:r>
-        <w:t xml:space="preserve"> fit yet.</w:t>
+        <w:t>. Model 2 (many stops) outperforms model 3 (few stops) which seems counter intuitive, but also these models aren’t fit yet.</w:t>
       </w:r>
     </w:p>
     <w:p>
@@ -480,8 +536,13 @@
         <w:t xml:space="preserve"> deep learning framework for Neuroscience</w:t>
       </w:r>
       <w:r>
-        <w:t>, many famous authors, First: B. Richards, Senior: K. Kording</w:t>
-      </w:r>
+        <w:t xml:space="preserve">, many famous authors, First: B. Richards, Senior: K. </w:t>
+      </w:r>
+      <w:proofErr w:type="spellStart"/>
+      <w:r>
+        <w:t>Kording</w:t>
+      </w:r>
+      <w:proofErr w:type="spellEnd"/>
       <w:r>
         <w:br/>
         <w:t xml:space="preserve">What I learned: When a </w:t>
@@ -506,15 +567,7 @@
       </w:r>
       <w:r>
         <w:br/>
-        <w:t xml:space="preserve">Eye-Tracker Set-Up, Paradigm for Noise Strike is almost complete and entertaining. The eye tracker </w:t>
-      </w:r>
-      <w:proofErr w:type="gramStart"/>
-      <w:r>
-        <w:t>can’t</w:t>
-      </w:r>
-      <w:proofErr w:type="gramEnd"/>
-      <w:r>
-        <w:t xml:space="preserve"> sit on top of the screen -&gt; too high, eyes not visible</w:t>
+        <w:t>Eye-Tracker Set-Up, Paradigm for Noise Strike is almost complete and entertaining. The eye tracker can’t sit on top of the screen -&gt; too high, eyes not visible</w:t>
       </w:r>
       <w:r>
         <w:br/>
@@ -625,8 +678,13 @@
       </w:r>
     </w:p>
     <w:p>
-      <w:r>
-        <w:t>EyeLink – Billy (SR Research) suggested to put the camera below the eye and have the screen behind it. For an example video, see here:</w:t>
+      <w:proofErr w:type="spellStart"/>
+      <w:r>
+        <w:t>EyeLink</w:t>
+      </w:r>
+      <w:proofErr w:type="spellEnd"/>
+      <w:r>
+        <w:t xml:space="preserve"> – Billy (SR Research) suggested to put the camera below the eye and have the screen behind it. For an example video, see here:</w:t>
       </w:r>
       <w:r>
         <w:br/>
@@ -636,19 +694,58 @@
       </w:r>
       <w:r>
         <w:br/>
-        <w:t xml:space="preserve">I tested </w:t>
-      </w:r>
-      <w:proofErr w:type="gramStart"/>
-      <w:r>
-        <w:t>this</w:t>
-      </w:r>
-      <w:proofErr w:type="gramEnd"/>
-      <w:r>
-        <w:t xml:space="preserve"> and it works but atm the lense is not suited for the short distance atm, I asked Billy which lense could be used instead. </w:t>
-      </w:r>
-      <w:r>
-        <w:br/>
-        <w:t xml:space="preserve">Jolande Fooken uses a tower mount for movements, with the screen vertical, but we want the screen to be horizontal, or slightly tilted, on the table. </w:t>
+        <w:t xml:space="preserve">I tested this and it works but </w:t>
+      </w:r>
+      <w:proofErr w:type="spellStart"/>
+      <w:r>
+        <w:t>atm</w:t>
+      </w:r>
+      <w:proofErr w:type="spellEnd"/>
+      <w:r>
+        <w:t xml:space="preserve"> the </w:t>
+      </w:r>
+      <w:proofErr w:type="spellStart"/>
+      <w:r>
+        <w:t>lense</w:t>
+      </w:r>
+      <w:proofErr w:type="spellEnd"/>
+      <w:r>
+        <w:t xml:space="preserve"> is not suited for the short distance </w:t>
+      </w:r>
+      <w:proofErr w:type="spellStart"/>
+      <w:r>
+        <w:t>atm</w:t>
+      </w:r>
+      <w:proofErr w:type="spellEnd"/>
+      <w:r>
+        <w:t xml:space="preserve">, I asked Billy which </w:t>
+      </w:r>
+      <w:proofErr w:type="spellStart"/>
+      <w:r>
+        <w:t>lense</w:t>
+      </w:r>
+      <w:proofErr w:type="spellEnd"/>
+      <w:r>
+        <w:t xml:space="preserve"> could be used instead. </w:t>
+      </w:r>
+      <w:r>
+        <w:br/>
+      </w:r>
+      <w:proofErr w:type="spellStart"/>
+      <w:r>
+        <w:t>Jolande</w:t>
+      </w:r>
+      <w:proofErr w:type="spellEnd"/>
+      <w:r>
+        <w:t xml:space="preserve"> </w:t>
+      </w:r>
+      <w:proofErr w:type="spellStart"/>
+      <w:r>
+        <w:t>Fooken</w:t>
+      </w:r>
+      <w:proofErr w:type="spellEnd"/>
+      <w:r>
+        <w:t xml:space="preserve"> uses a tower mount for movements, with the screen vertical, but we want the screen to be horizontal, or slightly tilted, on the table. </w:t>
       </w:r>
     </w:p>
     <w:p>
@@ -656,13 +753,34 @@
         <w:t>Martin</w:t>
       </w:r>
       <w:r>
-        <w:t xml:space="preserve"> about Eyetracker</w:t>
-      </w:r>
-      <w:r>
-        <w:t xml:space="preserve">: we will wait for a response by Billy and check the EyeLink manual to </w:t>
-      </w:r>
-      <w:r>
-        <w:t xml:space="preserve">find the right lense. </w:t>
+        <w:t xml:space="preserve"> about </w:t>
+      </w:r>
+      <w:proofErr w:type="spellStart"/>
+      <w:r>
+        <w:t>Eyetracker</w:t>
+      </w:r>
+      <w:proofErr w:type="spellEnd"/>
+      <w:r>
+        <w:t xml:space="preserve">: we will wait for a response by Billy and check the </w:t>
+      </w:r>
+      <w:proofErr w:type="spellStart"/>
+      <w:r>
+        <w:t>EyeLink</w:t>
+      </w:r>
+      <w:proofErr w:type="spellEnd"/>
+      <w:r>
+        <w:t xml:space="preserve"> manual to </w:t>
+      </w:r>
+      <w:r>
+        <w:t xml:space="preserve">find the right </w:t>
+      </w:r>
+      <w:proofErr w:type="spellStart"/>
+      <w:r>
+        <w:t>lense</w:t>
+      </w:r>
+      <w:proofErr w:type="spellEnd"/>
+      <w:r>
+        <w:t xml:space="preserve">. </w:t>
       </w:r>
     </w:p>
     <w:p>
@@ -679,17 +797,65 @@
     <w:p>
       <w:r>
         <w:lastRenderedPageBreak/>
-        <w:t>Martin about Model: b should be defined mathematically, then the model captures all conditions we have. We want to run a grid search to find the optimal parameter, because there are few parameters (4 – 3 thresholds, one stop time duration), and I have an intuition how to do it. We need to make sure that changing different parameters would affect the data (reaction time distributrion) differently. That can be simulated</w:t>
-      </w:r>
-    </w:p>
-    <w:p>
-      <w:r>
-        <w:t>Paradigm: Integrated Eye Tracking in the Noise Strike, forgot to write all messages to the eyelink, so edf to ascii translation worked, but the events are not listed in the file.</w:t>
-      </w:r>
-    </w:p>
-    <w:p>
-      <w:r>
-        <w:t>Talk by Jolande Fooken: After a no-go decision, subjects often blink, maybe I want to take care of that in the NoiseStrike Paradigm.</w:t>
+        <w:t xml:space="preserve">Martin about Model: b should be defined mathematically, then the model captures all conditions we have. We want to run a grid search to find the optimal parameter, because there are few parameters (4 – 3 thresholds, one stop time duration), and I have an intuition how to do it. We need to make sure that changing different parameters would affect the data (reaction time </w:t>
+      </w:r>
+      <w:proofErr w:type="spellStart"/>
+      <w:r>
+        <w:t>distributrion</w:t>
+      </w:r>
+      <w:proofErr w:type="spellEnd"/>
+      <w:r>
+        <w:t>) differently. That can be simulated</w:t>
+      </w:r>
+    </w:p>
+    <w:p>
+      <w:r>
+        <w:t xml:space="preserve">Paradigm: Integrated Eye Tracking in the Noise Strike, forgot to write all messages to the </w:t>
+      </w:r>
+      <w:proofErr w:type="spellStart"/>
+      <w:r>
+        <w:t>eyelink</w:t>
+      </w:r>
+      <w:proofErr w:type="spellEnd"/>
+      <w:r>
+        <w:t xml:space="preserve">, so </w:t>
+      </w:r>
+      <w:proofErr w:type="spellStart"/>
+      <w:r>
+        <w:t>edf</w:t>
+      </w:r>
+      <w:proofErr w:type="spellEnd"/>
+      <w:r>
+        <w:t xml:space="preserve"> to ascii translation worked, but the events are not listed in the file.</w:t>
+      </w:r>
+    </w:p>
+    <w:p>
+      <w:r>
+        <w:t xml:space="preserve">Talk by </w:t>
+      </w:r>
+      <w:proofErr w:type="spellStart"/>
+      <w:r>
+        <w:t>Jolande</w:t>
+      </w:r>
+      <w:proofErr w:type="spellEnd"/>
+      <w:r>
+        <w:t xml:space="preserve"> </w:t>
+      </w:r>
+      <w:proofErr w:type="spellStart"/>
+      <w:r>
+        <w:t>Fooken</w:t>
+      </w:r>
+      <w:proofErr w:type="spellEnd"/>
+      <w:r>
+        <w:t xml:space="preserve">: After a no-go decision, subjects often blink, maybe I want to take care of that in the </w:t>
+      </w:r>
+      <w:proofErr w:type="spellStart"/>
+      <w:r>
+        <w:t>NoiseStrike</w:t>
+      </w:r>
+      <w:proofErr w:type="spellEnd"/>
+      <w:r>
+        <w:t xml:space="preserve"> Paradigm.</w:t>
       </w:r>
     </w:p>
     <w:p/>
@@ -717,15 +883,36 @@
     </w:p>
     <w:p>
       <w:r>
-        <w:t xml:space="preserve">Full decision model with 4 different parameters, available under the github link above. The definition of the decision value is based on a cumulative density function between the last known point of the goal and the maximum width the goal can get. </w:t>
+        <w:t xml:space="preserve">Full decision model with 4 different parameters, available under the </w:t>
+      </w:r>
+      <w:proofErr w:type="spellStart"/>
+      <w:r>
+        <w:t>github</w:t>
+      </w:r>
+      <w:proofErr w:type="spellEnd"/>
+      <w:r>
+        <w:t xml:space="preserve"> link above. The definition of the decision value is based on a cumulative density function between the last known point of the goal and the maximum width the goal can get. </w:t>
       </w:r>
       <w:r>
         <w:br/>
         <w:t xml:space="preserve">The model produces reaction times that are either </w:t>
       </w:r>
       <w:r>
-        <w:t>heavily left-sided with a cutoff at 200 ms</w:t>
-      </w:r>
+        <w:t xml:space="preserve">heavily left-sided with a </w:t>
+      </w:r>
+      <w:proofErr w:type="spellStart"/>
+      <w:r>
+        <w:t>cutoff</w:t>
+      </w:r>
+      <w:proofErr w:type="spellEnd"/>
+      <w:r>
+        <w:t xml:space="preserve"> at 200 </w:t>
+      </w:r>
+      <w:proofErr w:type="spellStart"/>
+      <w:r>
+        <w:t>ms</w:t>
+      </w:r>
+      <w:proofErr w:type="spellEnd"/>
       <w:r>
         <w:t xml:space="preserve"> </w:t>
       </w:r>
@@ -741,11 +928,27 @@
     </w:p>
     <w:p>
       <w:r>
-        <w:t>I also coded a parser to write out data from the eyelink file.</w:t>
-      </w:r>
-      <w:r>
-        <w:br/>
-        <w:t>I found that the following information is still missing and needs to be added as messaged to the eyelink file:</w:t>
+        <w:t xml:space="preserve">I also coded a parser to write out data from the </w:t>
+      </w:r>
+      <w:proofErr w:type="spellStart"/>
+      <w:r>
+        <w:t>eyelink</w:t>
+      </w:r>
+      <w:proofErr w:type="spellEnd"/>
+      <w:r>
+        <w:t xml:space="preserve"> file.</w:t>
+      </w:r>
+      <w:r>
+        <w:br/>
+        <w:t xml:space="preserve">I found that the following information is still missing and needs to be added as messaged to the </w:t>
+      </w:r>
+      <w:proofErr w:type="spellStart"/>
+      <w:r>
+        <w:t>eyelink</w:t>
+      </w:r>
+      <w:proofErr w:type="spellEnd"/>
+      <w:r>
+        <w:t xml:space="preserve"> file:</w:t>
       </w:r>
     </w:p>
     <w:p>
@@ -758,7 +961,15 @@
       </w:r>
       <w:r>
         <w:br/>
-        <w:t>info about trial (resp etc)</w:t>
+        <w:t>info about trial (</w:t>
+      </w:r>
+      <w:proofErr w:type="spellStart"/>
+      <w:r>
+        <w:t>resp</w:t>
+      </w:r>
+      <w:proofErr w:type="spellEnd"/>
+      <w:r>
+        <w:t xml:space="preserve"> etc)</w:t>
       </w:r>
       <w:r>
         <w:br/>
@@ -786,45 +997,164 @@
     </w:p>
     <w:p>
       <w:r>
-        <w:t>Setup: We will try to use a 25 mm lense that can hopefully be borrowed from Pia Knoeferle’s group</w:t>
+        <w:t xml:space="preserve">Setup: We will try to use a 25 mm </w:t>
+      </w:r>
+      <w:proofErr w:type="spellStart"/>
+      <w:r>
+        <w:t>lense</w:t>
+      </w:r>
+      <w:proofErr w:type="spellEnd"/>
+      <w:r>
+        <w:t xml:space="preserve"> that can hopefully be borrowed from Pia </w:t>
+      </w:r>
+      <w:proofErr w:type="spellStart"/>
+      <w:r>
+        <w:t>Knoeferle’s</w:t>
+      </w:r>
+      <w:proofErr w:type="spellEnd"/>
+      <w:r>
+        <w:t xml:space="preserve"> group</w:t>
       </w:r>
       <w:r>
         <w:t>.</w:t>
       </w:r>
       <w:r>
-        <w:t xml:space="preserve"> With that, the eyelink can be moved below the eye and the screen placed on the desk – no tower mount would be needed even though that would still be a good final resort.</w:t>
-      </w:r>
-    </w:p>
-    <w:p>
-      <w:r>
-        <w:t>Paper of next week:</w:t>
-      </w:r>
-      <w:r>
-        <w:t xml:space="preserve"> </w:t>
-      </w:r>
-      <w:r>
-        <w:t>A Role for the Superior Colliculus in Decision Criteria</w:t>
-      </w:r>
-      <w:r>
-        <w:t>, Crapse et al 2018</w:t>
+        <w:t xml:space="preserve"> With that, the </w:t>
+      </w:r>
+      <w:proofErr w:type="spellStart"/>
+      <w:r>
+        <w:t>eyelink</w:t>
+      </w:r>
+      <w:proofErr w:type="spellEnd"/>
+      <w:r>
+        <w:t xml:space="preserve"> can be moved below the eye and the screen placed on the desk – no tower mount would be needed even though that would still be a good final resort.</w:t>
+      </w:r>
+    </w:p>
+    <w:p>
+      <w:r>
+        <w:t>Friday, 02</w:t>
+      </w:r>
+      <w:r>
+        <w:rPr>
+          <w:vertAlign w:val="superscript"/>
+        </w:rPr>
+        <w:t>nd</w:t>
+      </w:r>
+      <w:r>
+        <w:t xml:space="preserve"> October 2020</w:t>
+      </w:r>
+    </w:p>
+    <w:p>
+      <w:r>
+        <w:t xml:space="preserve">What I read: </w:t>
+      </w:r>
+      <w:proofErr w:type="spellStart"/>
+      <w:r>
+        <w:t>Freek</w:t>
+      </w:r>
+      <w:proofErr w:type="spellEnd"/>
+      <w:r>
+        <w:t xml:space="preserve"> van Ede, Goal-directed and Stimulus-driven selection of internal presentation:</w:t>
+      </w:r>
+      <w:r>
+        <w:br/>
+        <w:t>The authors used anti-</w:t>
+      </w:r>
+      <w:proofErr w:type="spellStart"/>
+      <w:r>
+        <w:t>retrocues</w:t>
+      </w:r>
+      <w:proofErr w:type="spellEnd"/>
+      <w:r>
+        <w:t xml:space="preserve"> to probe voluntary and involuntary contributions of a probe to memory performance. The showed that rt are shorter for valid than invalid cues, but responses are more accurate for </w:t>
+      </w:r>
+      <w:proofErr w:type="spellStart"/>
+      <w:r>
+        <w:t>color</w:t>
+      </w:r>
+      <w:proofErr w:type="spellEnd"/>
+      <w:r>
+        <w:t xml:space="preserve"> matched than non-matched stimuli. </w:t>
+      </w:r>
+      <w:r>
+        <w:t xml:space="preserve">They conclude that a colour match (involuntary, similar to planning and execution of a movement) benefits the representation of the goal, while the voluntary, goal directed attention increases the readiness to move somewhere. </w:t>
       </w:r>
     </w:p>
     <w:p/>
-    <w:p>
-      <w:r>
-        <w:t>Next Week:</w:t>
-      </w:r>
-      <w:r>
-        <w:br/>
-        <w:t>Monday: Change code according to notes from Thursday</w:t>
-      </w:r>
-    </w:p>
-    <w:p>
-      <w:r>
-        <w:t>Tuesday: (Hopefully)</w:t>
-      </w:r>
-    </w:p>
     <w:p/>
+    <w:p>
+      <w:r>
+        <w:t xml:space="preserve">Setup: we get the 25 mm </w:t>
+      </w:r>
+      <w:proofErr w:type="spellStart"/>
+      <w:r>
+        <w:t>lense</w:t>
+      </w:r>
+      <w:proofErr w:type="spellEnd"/>
+      <w:r>
+        <w:t xml:space="preserve"> from Pia </w:t>
+      </w:r>
+      <w:proofErr w:type="spellStart"/>
+      <w:r>
+        <w:t>Knoeferle</w:t>
+      </w:r>
+      <w:proofErr w:type="spellEnd"/>
+      <w:r>
+        <w:t xml:space="preserve"> next Monday.</w:t>
+      </w:r>
+    </w:p>
+    <w:p>
+      <w:r>
+        <w:t xml:space="preserve">Paradigm, I tested Sven and Olga, decreased the presentation speed after testing Sven, </w:t>
+      </w:r>
+      <w:proofErr w:type="spellStart"/>
+      <w:r>
+        <w:t>bc</w:t>
+      </w:r>
+      <w:proofErr w:type="spellEnd"/>
+      <w:r>
+        <w:t xml:space="preserve">. It was too fast for him. Reaching to the screen is possible without occluding the </w:t>
+      </w:r>
+      <w:proofErr w:type="spellStart"/>
+      <w:r>
+        <w:t>eyetracker</w:t>
+      </w:r>
+      <w:proofErr w:type="spellEnd"/>
+      <w:r>
+        <w:t xml:space="preserve">. </w:t>
+      </w:r>
+    </w:p>
+    <w:p>
+      <w:r>
+        <w:t>Data Inspection:</w:t>
+      </w:r>
+    </w:p>
+    <w:p>
+      <w:r>
+        <w:t xml:space="preserve">Olga does not pursue, we need to decrease the distance between attacker and goal, 20 degree/second seems to be a good speed for smooth pursuit (says Martin). </w:t>
+      </w:r>
+    </w:p>
+    <w:p>
+      <w:r>
+        <w:t xml:space="preserve">Also, we need to check the translation of visual degree in pixel that I use in my script. It might not be correct. </w:t>
+      </w:r>
+    </w:p>
+    <w:p>
+      <w:r>
+        <w:t>I need to check the distribution of reaction times, and split the trials into categories.</w:t>
+      </w:r>
+      <w:r>
+        <w:br/>
+      </w:r>
+      <w:r>
+        <w:br/>
+        <w:t>Model:</w:t>
+      </w:r>
+      <w:r>
+        <w:br/>
+        <w:t xml:space="preserve">I implemented the drift diffusion model with noise for single trials. It is not fully clear how the reaction times vary with the parameters, I want to have a look at the drift diffusion process itself (meaning, I should plot it) and I also need to split these trials into classes. Looking at the performance is a must. </w:t>
+      </w:r>
+    </w:p>
     <w:sectPr>
       <w:pgSz w:w="11906" w:h="16838"/>
       <w:pgMar w:top="1417" w:right="1417" w:bottom="1134" w:left="1417" w:header="708" w:footer="708" w:gutter="0"/>

</xml_diff>